<commit_message>
Alteração no site institucional
</commit_message>
<xml_diff>
--- a/Sprint 3/Documentação/Modelo - Documento do Projeto GF 1o Semestre - v01.docx
+++ b/Sprint 3/Documentação/Modelo - Documento do Projeto GF 1o Semestre - v01.docx
@@ -2253,22 +2253,11 @@
       <w:pPr>
         <w:pStyle w:val="FolhadeRostodosCaptulos"/>
       </w:pPr>
-      <w:r>
-        <w:lastRenderedPageBreak/>
-        <w:fldChar w:fldCharType="begin"/>
-      </w:r>
-      <w:r>
-        <w:instrText xml:space="preserve"> REF _Ref125306779 \w </w:instrText>
-      </w:r>
-      <w:r>
-        <w:fldChar w:fldCharType="separate"/>
-      </w:r>
-      <w:r>
-        <w:t>1</w:t>
-      </w:r>
-      <w:r>
-        <w:fldChar w:fldCharType="end"/>
-      </w:r>
+      <w:fldSimple w:instr=" REF _Ref125306779 \w ">
+        <w:r>
+          <w:t>1</w:t>
+        </w:r>
+      </w:fldSimple>
       <w:r>
         <w:tab/>
       </w:r>
@@ -2345,7 +2334,31 @@
         <w:rPr>
           <w:noProof/>
         </w:rPr>
-        <w:t xml:space="preserve"> Bolttech, controle de temperatura das Estufas na produção de café. A empresa t</w:t>
+        <w:t xml:space="preserve"> Bolttech,</w:t>
+      </w:r>
+      <w:r>
+        <w:rPr>
+          <w:noProof/>
+        </w:rPr>
+        <w:t xml:space="preserve"> </w:t>
+      </w:r>
+      <w:r>
+        <w:rPr>
+          <w:noProof/>
+        </w:rPr>
+        <w:t>c</w:t>
+      </w:r>
+      <w:r>
+        <w:rPr>
+          <w:noProof/>
+        </w:rPr>
+        <w:t>ontrole de temperatura na produção de café em Estufas</w:t>
+      </w:r>
+      <w:r>
+        <w:rPr>
+          <w:noProof/>
+        </w:rPr>
+        <w:t>. A empresa t</w:t>
       </w:r>
       <w:r>
         <w:rPr>
@@ -2918,22 +2931,11 @@
       <w:pPr>
         <w:pStyle w:val="FolhadeRostodosCaptulos"/>
       </w:pPr>
-      <w:r>
-        <w:lastRenderedPageBreak/>
-        <w:fldChar w:fldCharType="begin"/>
-      </w:r>
-      <w:r>
-        <w:instrText xml:space="preserve"> REF _Ref125306944 \w </w:instrText>
-      </w:r>
-      <w:r>
-        <w:fldChar w:fldCharType="separate"/>
-      </w:r>
-      <w:r>
-        <w:t>3</w:t>
-      </w:r>
-      <w:r>
-        <w:fldChar w:fldCharType="end"/>
-      </w:r>
+      <w:fldSimple w:instr=" REF _Ref125306944 \w ">
+        <w:r>
+          <w:t>3</w:t>
+        </w:r>
+      </w:fldSimple>
       <w:r>
         <w:tab/>
       </w:r>
@@ -3445,40 +3447,19 @@
       <w:pPr>
         <w:pStyle w:val="FolhadeRostodosCaptulos"/>
       </w:pPr>
-      <w:r>
-        <w:lastRenderedPageBreak/>
-        <w:fldChar w:fldCharType="begin"/>
-      </w:r>
-      <w:r>
-        <w:instrText xml:space="preserve"> REF _Ref125307146 \w </w:instrText>
-      </w:r>
-      <w:r>
-        <w:fldChar w:fldCharType="separate"/>
-      </w:r>
-      <w:r>
-        <w:t>5</w:t>
-      </w:r>
-      <w:r>
-        <w:fldChar w:fldCharType="end"/>
-      </w:r>
+      <w:fldSimple w:instr=" REF _Ref125307146 \w ">
+        <w:r>
+          <w:t>5</w:t>
+        </w:r>
+      </w:fldSimple>
       <w:r>
         <w:tab/>
       </w:r>
-      <w:r>
-        <w:fldChar w:fldCharType="begin"/>
-      </w:r>
-      <w:r>
-        <w:instrText xml:space="preserve"> REF _Ref125307146 </w:instrText>
-      </w:r>
-      <w:r>
-        <w:fldChar w:fldCharType="separate"/>
-      </w:r>
-      <w:r>
-        <w:t>CONCLUSÕES</w:t>
-      </w:r>
-      <w:r>
-        <w:fldChar w:fldCharType="end"/>
-      </w:r>
+      <w:fldSimple w:instr=" REF _Ref125307146 ">
+        <w:r>
+          <w:t>CONCLUSÕES</w:t>
+        </w:r>
+      </w:fldSimple>
     </w:p>
     <w:p>
       <w:pPr>
@@ -4440,7 +4421,7 @@
         <w:noProof/>
       </w:rPr>
       <w:pict w14:anchorId="78B2C1E4">
-        <v:rect id="Retângulo 2" o:spid="_x0000_s2072" style="position:absolute;left:0;text-align:left;margin-left:-41.8pt;margin-top:-13pt;width:55.75pt;height:52.3pt;z-index:251661824;visibility:visible;mso-wrap-distance-left:9pt;mso-wrap-distance-top:0;mso-wrap-distance-right:9pt;mso-wrap-distance-bottom:0;mso-position-horizontal-relative:text;mso-position-vertical-relative:text;mso-height-relative:margin;v-text-anchor:middle" wrapcoords="-292 -309 -292 21600 21892 21600 21892 -309 -292 -309" fillcolor="white [3201]" strokecolor="#f79646 [3209]" strokeweight="1pt">
+        <v:rect id="Retângulo 2" o:spid="_x0000_s2072" style="position:absolute;left:0;text-align:left;margin-left:-41.8pt;margin-top:-13pt;width:55.75pt;height:52.3pt;z-index:251661824;visibility:visible;mso-wrap-distance-left:9pt;mso-wrap-distance-top:0;mso-wrap-distance-right:9pt;mso-wrap-distance-bottom:0;mso-position-horizontal-relative:text;mso-position-vertical-relative:text;mso-height-relative:margin;v-text-anchor:middle" wrapcoords="-292 -309 -292 21600 21892 21600 21892 -309 -292 -309" fillcolor="white [3212]" strokecolor="white [3212]" strokeweight="1pt">
           <v:fill rotate="t"/>
           <v:stroke dashstyle="dash"/>
           <v:shadow color="#868686"/>

</xml_diff>

<commit_message>
att 1 documentação final
</commit_message>
<xml_diff>
--- a/Sprint 3/Documentação/Modelo - Documento do Projeto GF 1o Semestre - v01.docx
+++ b/Sprint 3/Documentação/Modelo - Documento do Projeto GF 1o Semestre - v01.docx
@@ -1033,7 +1033,7 @@
           <w:noProof/>
           <w:sz w:val="22"/>
           <w:szCs w:val="22"/>
-          <w:lang w:eastAsia="pt-BR"/>
+          <w:lang w:val="en-US" w:eastAsia="pt-BR"/>
         </w:rPr>
       </w:pPr>
       <w:r>
@@ -1044,6 +1044,7 @@
           <w:snapToGrid w:val="0"/>
           <w:color w:val="000000"/>
           <w:w w:val="0"/>
+          <w:lang w:val="en-US"/>
         </w:rPr>
         <w:t>2.4</w:t>
       </w:r>
@@ -1054,7 +1055,7 @@
           <w:noProof/>
           <w:sz w:val="22"/>
           <w:szCs w:val="22"/>
-          <w:lang w:eastAsia="pt-BR"/>
+          <w:lang w:val="en-US" w:eastAsia="pt-BR"/>
         </w:rPr>
         <w:tab/>
       </w:r>
@@ -1062,12 +1063,14 @@
         <w:rPr>
           <w:b/>
           <w:noProof/>
+          <w:lang w:val="en-US"/>
         </w:rPr>
         <w:t>PRODUCT BACKLOG e requisitos</w:t>
       </w:r>
       <w:r>
         <w:rPr>
           <w:noProof/>
+          <w:lang w:val="en-US"/>
         </w:rPr>
         <w:tab/>
       </w:r>
@@ -1080,6 +1083,7 @@
       <w:r>
         <w:rPr>
           <w:noProof/>
+          <w:lang w:val="en-US"/>
         </w:rPr>
         <w:instrText xml:space="preserve"> PAGEREF _Toc73427773 \h </w:instrText>
       </w:r>
@@ -1097,6 +1101,7 @@
       <w:r>
         <w:rPr>
           <w:noProof/>
+          <w:lang w:val="en-US"/>
         </w:rPr>
         <w:t>7</w:t>
       </w:r>
@@ -1116,7 +1121,7 @@
           <w:noProof/>
           <w:sz w:val="22"/>
           <w:szCs w:val="22"/>
-          <w:lang w:eastAsia="pt-BR"/>
+          <w:lang w:val="en-US" w:eastAsia="pt-BR"/>
         </w:rPr>
       </w:pPr>
       <w:r>
@@ -1127,6 +1132,7 @@
           <w:snapToGrid w:val="0"/>
           <w:color w:val="000000"/>
           <w:w w:val="0"/>
+          <w:lang w:val="en-US"/>
         </w:rPr>
         <w:t>2.5</w:t>
       </w:r>
@@ -1137,7 +1143,7 @@
           <w:noProof/>
           <w:sz w:val="22"/>
           <w:szCs w:val="22"/>
-          <w:lang w:eastAsia="pt-BR"/>
+          <w:lang w:val="en-US" w:eastAsia="pt-BR"/>
         </w:rPr>
         <w:tab/>
       </w:r>
@@ -1145,12 +1151,14 @@
         <w:rPr>
           <w:b/>
           <w:noProof/>
+          <w:lang w:val="en-US"/>
         </w:rPr>
         <w:t>Sprints / sprint backlog</w:t>
       </w:r>
       <w:r>
         <w:rPr>
           <w:noProof/>
+          <w:lang w:val="en-US"/>
         </w:rPr>
         <w:tab/>
       </w:r>
@@ -1163,6 +1171,7 @@
       <w:r>
         <w:rPr>
           <w:noProof/>
+          <w:lang w:val="en-US"/>
         </w:rPr>
         <w:instrText xml:space="preserve"> PAGEREF _Toc73427774 \h </w:instrText>
       </w:r>
@@ -1180,6 +1189,7 @@
       <w:r>
         <w:rPr>
           <w:noProof/>
+          <w:lang w:val="en-US"/>
         </w:rPr>
         <w:t>7</w:t>
       </w:r>
@@ -2253,11 +2263,22 @@
       <w:pPr>
         <w:pStyle w:val="FolhadeRostodosCaptulos"/>
       </w:pPr>
-      <w:fldSimple w:instr=" REF _Ref125306779 \w ">
-        <w:r>
-          <w:t>1</w:t>
-        </w:r>
-      </w:fldSimple>
+      <w:r>
+        <w:lastRenderedPageBreak/>
+        <w:fldChar w:fldCharType="begin"/>
+      </w:r>
+      <w:r>
+        <w:instrText xml:space="preserve"> REF _Ref125306779 \w </w:instrText>
+      </w:r>
+      <w:r>
+        <w:fldChar w:fldCharType="separate"/>
+      </w:r>
+      <w:r>
+        <w:t>1</w:t>
+      </w:r>
+      <w:r>
+        <w:fldChar w:fldCharType="end"/>
+      </w:r>
       <w:r>
         <w:tab/>
       </w:r>
@@ -2386,6 +2407,9 @@
     </w:p>
     <w:p>
       <w:r>
+        <w:tab/>
+      </w:r>
+      <w:r>
         <w:t xml:space="preserve">O Brasil é um dos maiores produtores de café no mundo, o que favoreceu a agricultura foi a condições climáticas do país. A planta originária da Etiópia tem como temperatura média de 17ºC a 20ºC, uma característica que é comum encontrar pela região de São Paulo e Minas Gerais. </w:t>
       </w:r>
     </w:p>
@@ -2396,6 +2420,9 @@
         </w:rPr>
       </w:pPr>
       <w:r>
+        <w:tab/>
+      </w:r>
+      <w:r>
         <w:t xml:space="preserve">A produção agrícola brasileira pode sofrer </w:t>
       </w:r>
       <w:proofErr w:type="spellStart"/>
@@ -2433,10 +2460,16 @@
     </w:p>
     <w:p>
       <w:r>
+        <w:tab/>
+      </w:r>
+      <w:r>
         <w:t>As temperaturas elevadas se tornaram um grave problema, reduzindo a produção cafeeira. De acordo com a Companhia Nacional de Abastecimento (Conab), Minas Gerais foi um exemplo que sofreu redução de 24% em comparação a safra passada. Além da baixa temperatura e geadas que queimaram partes do cafezal, com isso se há perda da produtividade.</w:t>
       </w:r>
     </w:p>
     <w:p>
+      <w:r>
+        <w:tab/>
+      </w:r>
       <w:r>
         <w:t>Em São Paulo a redução se tornou maior, sendo 30% de perda por causa do verão de 2018 e pela estação seca causada até maio de 2019.</w:t>
       </w:r>
@@ -2468,42 +2501,41 @@
           <w:bCs/>
           <w:szCs w:val="22"/>
         </w:rPr>
-        <w:t>O projeto se justifica pelo crescimento do mercado de café no Brasil nas últimas décadas. A produção de café chamou a atenção não apenas de consumidores, mas também de investidores neste período.</w:t>
-      </w:r>
-    </w:p>
-    <w:p>
-      <w:pPr>
+        <w:tab/>
+      </w:r>
+      <w:r>
         <w:rPr>
           <w:rFonts w:cs="Arial"/>
           <w:bCs/>
           <w:szCs w:val="22"/>
         </w:rPr>
-      </w:pPr>
-      <w:r>
+        <w:t>O projeto se justifica pelo crescimento do mercado de café no Brasil nas últimas décadas. A produção de café chamou a atenção não apenas de consumidores, mas também de investidores neste período.</w:t>
+      </w:r>
+    </w:p>
+    <w:p>
+      <w:pPr>
         <w:rPr>
           <w:rFonts w:cs="Arial"/>
           <w:bCs/>
           <w:szCs w:val="22"/>
         </w:rPr>
-        <w:lastRenderedPageBreak/>
-        <w:t>Desta forma, este mercado ganhou uma grande importância para o país, tornando-se importante pesquisar novas maneiras de melhorar a produtividade.</w:t>
-      </w:r>
-    </w:p>
-    <w:p>
-      <w:pPr>
+      </w:pPr>
+      <w:r>
         <w:rPr>
           <w:rFonts w:cs="Arial"/>
           <w:bCs/>
           <w:szCs w:val="22"/>
         </w:rPr>
-      </w:pPr>
+        <w:lastRenderedPageBreak/>
+        <w:tab/>
+      </w:r>
       <w:r>
         <w:rPr>
           <w:rFonts w:cs="Arial"/>
           <w:bCs/>
           <w:szCs w:val="22"/>
         </w:rPr>
-        <w:t>A pesquisa irá caracterizar a importância do uso de sensores de calor em plantações de café. Estudos mostram que a produtividade de um pé de café está diretamente ligada a temperatura.</w:t>
+        <w:t>Desta forma, este mercado ganhou uma grande importância para o país, tornando-se importante pesquisar novas maneiras de melhorar a produtividade.</w:t>
       </w:r>
     </w:p>
     <w:p>
@@ -2520,6 +2552,39 @@
           <w:bCs/>
           <w:szCs w:val="22"/>
         </w:rPr>
+        <w:tab/>
+      </w:r>
+      <w:r>
+        <w:rPr>
+          <w:rFonts w:cs="Arial"/>
+          <w:bCs/>
+          <w:szCs w:val="22"/>
+        </w:rPr>
+        <w:t>A pesquisa irá caracterizar a importância do uso de sensores de calor em plantações de café. Estudos mostram que a produtividade de um pé de café está diretamente ligada a temperatura.</w:t>
+      </w:r>
+    </w:p>
+    <w:p>
+      <w:pPr>
+        <w:rPr>
+          <w:rFonts w:cs="Arial"/>
+          <w:bCs/>
+          <w:szCs w:val="22"/>
+        </w:rPr>
+      </w:pPr>
+      <w:r>
+        <w:rPr>
+          <w:rFonts w:cs="Arial"/>
+          <w:bCs/>
+          <w:szCs w:val="22"/>
+        </w:rPr>
+        <w:tab/>
+      </w:r>
+      <w:r>
+        <w:rPr>
+          <w:rFonts w:cs="Arial"/>
+          <w:bCs/>
+          <w:szCs w:val="22"/>
+        </w:rPr>
         <w:t>Sendo a qualidade e quantidade um fator determinante para o aumento das vendas. Assim aumentando o lucro do produtor com um simples processo.</w:t>
       </w:r>
     </w:p>
@@ -2542,6 +2607,9 @@
     </w:p>
     <w:p>
       <w:r>
+        <w:tab/>
+      </w:r>
+      <w:r>
         <w:t xml:space="preserve">A solução é o uso das estufas na cafeeira, tem os melhores resultados para </w:t>
       </w:r>
       <w:proofErr w:type="spellStart"/>
@@ -2554,6 +2622,9 @@
       </w:r>
     </w:p>
     <w:p>
+      <w:r>
+        <w:tab/>
+      </w:r>
       <w:r>
         <w:t>A vantagem da produção de mudas em estufas é proporcionar também o clima adequado para o melhor desenvolvimento das mudas de café, independente da região do Brasil onde se encontrar e da época do ano.</w:t>
       </w:r>
@@ -2725,37 +2796,196 @@
         <w:tab/>
       </w:r>
       <w:r>
-        <w:t>Descrever a equipe e seus papéis no projeto</w:t>
-      </w:r>
-      <w:r>
-        <w:t xml:space="preserve">, mencionar os papéis de acordo com a metodologia ágil adotada. Ex. Scrum Master, </w:t>
+        <w:t xml:space="preserve">A equipe formada pelos integrantes: Bruna </w:t>
       </w:r>
       <w:proofErr w:type="spellStart"/>
       <w:r>
+        <w:t>Yumi</w:t>
+      </w:r>
+      <w:proofErr w:type="spellEnd"/>
+      <w:r>
+        <w:t xml:space="preserve"> Sato, </w:t>
+      </w:r>
+      <w:r>
+        <w:t xml:space="preserve">Caio Hideki </w:t>
+      </w:r>
+      <w:proofErr w:type="spellStart"/>
+      <w:r>
+        <w:t>Katurem</w:t>
+      </w:r>
+      <w:proofErr w:type="spellEnd"/>
+      <w:r>
+        <w:t xml:space="preserve">, Isaac Ferreira Santos, João Pedro Lima Santos, </w:t>
+      </w:r>
+      <w:r>
+        <w:t>J</w:t>
+      </w:r>
+      <w:r>
+        <w:t>ú</w:t>
+      </w:r>
+      <w:r>
+        <w:t xml:space="preserve">lio </w:t>
+      </w:r>
+      <w:proofErr w:type="spellStart"/>
+      <w:r>
+        <w:t>Moudatsos</w:t>
+      </w:r>
+      <w:proofErr w:type="spellEnd"/>
+      <w:r>
+        <w:t xml:space="preserve"> </w:t>
+      </w:r>
+      <w:proofErr w:type="spellStart"/>
+      <w:r>
+        <w:t>Strassacapa</w:t>
+      </w:r>
+      <w:proofErr w:type="spellEnd"/>
+      <w:r>
+        <w:t xml:space="preserve"> Rodrigues</w:t>
+      </w:r>
+      <w:r>
+        <w:t>, e Matheus Alves Correia. Teve seus papéis decididos de acordo com a metodologia ágil.</w:t>
+      </w:r>
+    </w:p>
+    <w:p>
+      <w:r>
+        <w:rPr>
+          <w:b/>
+          <w:bCs/>
+        </w:rPr>
+        <w:t>Especialistas</w:t>
+      </w:r>
+      <w:r>
+        <w:t xml:space="preserve"> – </w:t>
+      </w:r>
+      <w:proofErr w:type="spellStart"/>
+      <w:r>
+        <w:t>Julio</w:t>
+      </w:r>
+      <w:proofErr w:type="spellEnd"/>
+      <w:r>
+        <w:t xml:space="preserve"> e Caio</w:t>
+      </w:r>
+    </w:p>
+    <w:p>
+      <w:r>
+        <w:rPr>
+          <w:b/>
+          <w:bCs/>
+        </w:rPr>
+        <w:t>Scrum Master</w:t>
+      </w:r>
+      <w:r>
+        <w:t xml:space="preserve"> – Bruna</w:t>
+      </w:r>
+    </w:p>
+    <w:p>
+      <w:proofErr w:type="spellStart"/>
+      <w:r>
+        <w:rPr>
+          <w:b/>
+          <w:bCs/>
+        </w:rPr>
         <w:t>Product</w:t>
       </w:r>
       <w:proofErr w:type="spellEnd"/>
       <w:r>
+        <w:rPr>
+          <w:b/>
+          <w:bCs/>
+        </w:rPr>
         <w:t xml:space="preserve"> </w:t>
       </w:r>
       <w:proofErr w:type="spellStart"/>
       <w:r>
+        <w:rPr>
+          <w:b/>
+          <w:bCs/>
+        </w:rPr>
         <w:t>Owner</w:t>
       </w:r>
       <w:proofErr w:type="spellEnd"/>
       <w:r>
-        <w:t xml:space="preserve">, Time de </w:t>
-      </w:r>
-      <w:proofErr w:type="gramStart"/>
-      <w:r>
-        <w:t>Desenvolvimento, etc.</w:t>
-      </w:r>
-      <w:proofErr w:type="gramEnd"/>
-      <w:r>
-        <w:t xml:space="preserve"> Deixar claro quem fez o quê no projeto, um integrante pode ter mais de um papel no projeto.</w:t>
-      </w:r>
-    </w:p>
-    <w:p>
+        <w:t xml:space="preserve"> – Matheus</w:t>
+      </w:r>
+    </w:p>
+    <w:p>
+      <w:proofErr w:type="spellStart"/>
+      <w:r>
+        <w:rPr>
+          <w:b/>
+          <w:bCs/>
+        </w:rPr>
+        <w:t>Director</w:t>
+      </w:r>
+      <w:proofErr w:type="spellEnd"/>
+      <w:r>
+        <w:t xml:space="preserve"> – João Pedro </w:t>
+      </w:r>
+      <w:r>
+        <w:t>Lima Santos</w:t>
+      </w:r>
+    </w:p>
+    <w:p>
+      <w:r>
+        <w:rPr>
+          <w:b/>
+          <w:bCs/>
+        </w:rPr>
+        <w:t xml:space="preserve">CTO </w:t>
+      </w:r>
+      <w:r>
+        <w:t>–</w:t>
+      </w:r>
+      <w:r>
+        <w:t xml:space="preserve"> Isaac</w:t>
+      </w:r>
+    </w:p>
+    <w:p>
+      <w:r>
+        <w:rPr>
+          <w:b/>
+          <w:bCs/>
+        </w:rPr>
+        <w:t>Equipe de Desenvolvimento</w:t>
+      </w:r>
+      <w:r>
+        <w:t xml:space="preserve">: </w:t>
+      </w:r>
+    </w:p>
+    <w:p>
+      <w:proofErr w:type="spellStart"/>
+      <w:r>
+        <w:t>Backend</w:t>
+      </w:r>
+      <w:proofErr w:type="spellEnd"/>
+      <w:r>
+        <w:t xml:space="preserve"> - Caio e </w:t>
+      </w:r>
+      <w:proofErr w:type="spellStart"/>
+      <w:r>
+        <w:t>Julio</w:t>
+      </w:r>
+      <w:proofErr w:type="spellEnd"/>
+    </w:p>
+    <w:p>
+      <w:proofErr w:type="spellStart"/>
+      <w:r>
+        <w:t>Frontend</w:t>
+      </w:r>
+      <w:proofErr w:type="spellEnd"/>
+      <w:r>
+        <w:t xml:space="preserve"> – Bruna, Isaac e Matheus</w:t>
+      </w:r>
+    </w:p>
+    <w:p>
+      <w:r>
+        <w:t>Banco de dados – Matheus</w:t>
+      </w:r>
+    </w:p>
+    <w:p>
+      <w:r>
+        <w:t>T.I – João Pedro, Bruna e Isaac</w:t>
+      </w:r>
       <w:r>
         <w:tab/>
       </w:r>
@@ -2787,25 +3017,83 @@
         <w:tab/>
       </w:r>
       <w:r>
+        <w:t xml:space="preserve">O processo de gestão do projeto foi muito facilitado pelo uso do Microsoft </w:t>
+      </w:r>
+      <w:proofErr w:type="spellStart"/>
+      <w:r>
+        <w:t>Planner</w:t>
+      </w:r>
+      <w:proofErr w:type="spellEnd"/>
+      <w:r>
+        <w:t xml:space="preserve">, onde pudemos organizar o que fazer, dividir tarefas e pelo Microsoft OneNote, pudemos realizar os registros de atas das reuniões. </w:t>
+      </w:r>
+    </w:p>
+    <w:p>
+      <w:r>
+        <w:lastRenderedPageBreak/>
         <w:tab/>
-      </w:r>
-      <w:r>
-        <w:t>Descrever o processo de gestão e seus benefícios: Divisão das tarefas, evidências das Daily Meetings</w:t>
-      </w:r>
-      <w:r>
-        <w:t xml:space="preserve"> (exemplo de Ata de reunião)</w:t>
-      </w:r>
-      <w:r>
-        <w:t xml:space="preserve">; Prints da ferramenta </w:t>
-      </w:r>
-      <w:r>
-        <w:t xml:space="preserve">de gestão de atividades </w:t>
-      </w:r>
-      <w:r>
-        <w:t>utilizada</w:t>
-      </w:r>
-      <w:r>
-        <w:t>.</w:t>
+        <w:t>Nessas</w:t>
+      </w:r>
+      <w:r>
+        <w:t xml:space="preserve"> </w:t>
+      </w:r>
+      <w:r>
+        <w:t>atas, registramos presenças e ausências, colocamos data</w:t>
+      </w:r>
+      <w:r>
+        <w:t>,</w:t>
+      </w:r>
+      <w:r>
+        <w:t xml:space="preserve"> também os assuntos discutidos em reunião para que nã</w:t>
+      </w:r>
+      <w:r>
+        <w:t>o</w:t>
+      </w:r>
+      <w:r>
+        <w:t xml:space="preserve"> nos </w:t>
+      </w:r>
+      <w:r>
+        <w:t>perdêssemos.</w:t>
+      </w:r>
+      <w:r>
+        <w:t xml:space="preserve"> </w:t>
+      </w:r>
+      <w:r>
+        <w:drawing>
+          <wp:inline distT="0" distB="0" distL="0" distR="0" wp14:anchorId="0FCBB012" wp14:editId="79573836">
+            <wp:extent cx="5760720" cy="3742055"/>
+            <wp:effectExtent l="0" t="0" r="0" b="0"/>
+            <wp:docPr id="3" name="Imagem 3"/>
+            <wp:cNvGraphicFramePr>
+              <a:graphicFrameLocks xmlns:a="http://schemas.openxmlformats.org/drawingml/2006/main" noChangeAspect="1"/>
+            </wp:cNvGraphicFramePr>
+            <a:graphic xmlns:a="http://schemas.openxmlformats.org/drawingml/2006/main">
+              <a:graphicData uri="http://schemas.openxmlformats.org/drawingml/2006/picture">
+                <pic:pic xmlns:pic="http://schemas.openxmlformats.org/drawingml/2006/picture">
+                  <pic:nvPicPr>
+                    <pic:cNvPr id="1" name=""/>
+                    <pic:cNvPicPr/>
+                  </pic:nvPicPr>
+                  <pic:blipFill>
+                    <a:blip r:embed="rId18"/>
+                    <a:stretch>
+                      <a:fillRect/>
+                    </a:stretch>
+                  </pic:blipFill>
+                  <pic:spPr>
+                    <a:xfrm>
+                      <a:off x="0" y="0"/>
+                      <a:ext cx="5760720" cy="3742055"/>
+                    </a:xfrm>
+                    <a:prstGeom prst="rect">
+                      <a:avLst/>
+                    </a:prstGeom>
+                  </pic:spPr>
+                </pic:pic>
+              </a:graphicData>
+            </a:graphic>
+          </wp:inline>
+        </w:drawing>
       </w:r>
     </w:p>
     <w:p>
@@ -2952,12 +3240,12 @@
     <w:p>
       <w:pPr>
         <w:sectPr>
-          <w:headerReference w:type="even" r:id="rId18"/>
-          <w:headerReference w:type="default" r:id="rId19"/>
-          <w:footerReference w:type="even" r:id="rId20"/>
-          <w:footerReference w:type="default" r:id="rId21"/>
-          <w:headerReference w:type="first" r:id="rId22"/>
-          <w:footerReference w:type="first" r:id="rId23"/>
+          <w:headerReference w:type="even" r:id="rId19"/>
+          <w:headerReference w:type="default" r:id="rId20"/>
+          <w:footerReference w:type="even" r:id="rId21"/>
+          <w:footerReference w:type="default" r:id="rId22"/>
+          <w:headerReference w:type="first" r:id="rId23"/>
+          <w:footerReference w:type="first" r:id="rId24"/>
           <w:pgSz w:w="11907" w:h="16840" w:code="9"/>
           <w:pgMar w:top="1701" w:right="1134" w:bottom="1531" w:left="1701" w:header="709" w:footer="709" w:gutter="0"/>
           <w:cols w:space="708"/>
@@ -2970,11 +3258,22 @@
       <w:pPr>
         <w:pStyle w:val="FolhadeRostodosCaptulos"/>
       </w:pPr>
-      <w:fldSimple w:instr=" REF _Ref125306944 \w ">
-        <w:r>
-          <w:t>3</w:t>
-        </w:r>
-      </w:fldSimple>
+      <w:r>
+        <w:lastRenderedPageBreak/>
+        <w:fldChar w:fldCharType="begin"/>
+      </w:r>
+      <w:r>
+        <w:instrText xml:space="preserve"> REF _Ref125306944 \w </w:instrText>
+      </w:r>
+      <w:r>
+        <w:fldChar w:fldCharType="separate"/>
+      </w:r>
+      <w:r>
+        <w:t>3</w:t>
+      </w:r>
+      <w:r>
+        <w:fldChar w:fldCharType="end"/>
+      </w:r>
       <w:r>
         <w:tab/>
       </w:r>
@@ -3252,12 +3551,12 @@
     <w:p>
       <w:pPr>
         <w:sectPr>
-          <w:headerReference w:type="even" r:id="rId24"/>
-          <w:headerReference w:type="default" r:id="rId25"/>
-          <w:footerReference w:type="even" r:id="rId26"/>
-          <w:footerReference w:type="default" r:id="rId27"/>
-          <w:headerReference w:type="first" r:id="rId28"/>
-          <w:footerReference w:type="first" r:id="rId29"/>
+          <w:headerReference w:type="even" r:id="rId25"/>
+          <w:headerReference w:type="default" r:id="rId26"/>
+          <w:footerReference w:type="even" r:id="rId27"/>
+          <w:footerReference w:type="default" r:id="rId28"/>
+          <w:headerReference w:type="first" r:id="rId29"/>
+          <w:footerReference w:type="first" r:id="rId30"/>
           <w:pgSz w:w="11907" w:h="16840" w:code="9"/>
           <w:pgMar w:top="1701" w:right="1134" w:bottom="1531" w:left="1701" w:header="720" w:footer="720" w:gutter="0"/>
           <w:cols w:space="708"/>
@@ -3470,10 +3769,10 @@
           <w:noProof/>
         </w:rPr>
         <w:sectPr>
-          <w:headerReference w:type="default" r:id="rId30"/>
-          <w:footerReference w:type="default" r:id="rId31"/>
-          <w:headerReference w:type="first" r:id="rId32"/>
-          <w:footerReference w:type="first" r:id="rId33"/>
+          <w:headerReference w:type="default" r:id="rId31"/>
+          <w:footerReference w:type="default" r:id="rId32"/>
+          <w:headerReference w:type="first" r:id="rId33"/>
+          <w:footerReference w:type="first" r:id="rId34"/>
           <w:pgSz w:w="11907" w:h="16840" w:code="9"/>
           <w:pgMar w:top="1701" w:right="1134" w:bottom="1531" w:left="1701" w:header="720" w:footer="720" w:gutter="0"/>
           <w:cols w:space="708"/>
@@ -3486,19 +3785,40 @@
       <w:pPr>
         <w:pStyle w:val="FolhadeRostodosCaptulos"/>
       </w:pPr>
-      <w:fldSimple w:instr=" REF _Ref125307146 \w ">
-        <w:r>
-          <w:t>5</w:t>
-        </w:r>
-      </w:fldSimple>
+      <w:r>
+        <w:lastRenderedPageBreak/>
+        <w:fldChar w:fldCharType="begin"/>
+      </w:r>
+      <w:r>
+        <w:instrText xml:space="preserve"> REF _Ref125307146 \w </w:instrText>
+      </w:r>
+      <w:r>
+        <w:fldChar w:fldCharType="separate"/>
+      </w:r>
+      <w:r>
+        <w:t>5</w:t>
+      </w:r>
+      <w:r>
+        <w:fldChar w:fldCharType="end"/>
+      </w:r>
       <w:r>
         <w:tab/>
       </w:r>
-      <w:fldSimple w:instr=" REF _Ref125307146 ">
-        <w:r>
-          <w:t>CONCLUSÕES</w:t>
-        </w:r>
-      </w:fldSimple>
+      <w:r>
+        <w:fldChar w:fldCharType="begin"/>
+      </w:r>
+      <w:r>
+        <w:instrText xml:space="preserve"> REF _Ref125307146 </w:instrText>
+      </w:r>
+      <w:r>
+        <w:fldChar w:fldCharType="separate"/>
+      </w:r>
+      <w:r>
+        <w:t>CONCLUSÕES</w:t>
+      </w:r>
+      <w:r>
+        <w:fldChar w:fldCharType="end"/>
+      </w:r>
     </w:p>
     <w:p>
       <w:pPr>
@@ -3712,11 +4032,11 @@
           <w:tab w:val="clear" w:pos="851"/>
         </w:tabs>
         <w:sectPr>
-          <w:headerReference w:type="even" r:id="rId34"/>
-          <w:headerReference w:type="default" r:id="rId35"/>
-          <w:footerReference w:type="default" r:id="rId36"/>
-          <w:headerReference w:type="first" r:id="rId37"/>
-          <w:footerReference w:type="first" r:id="rId38"/>
+          <w:headerReference w:type="even" r:id="rId35"/>
+          <w:headerReference w:type="default" r:id="rId36"/>
+          <w:footerReference w:type="default" r:id="rId37"/>
+          <w:headerReference w:type="first" r:id="rId38"/>
+          <w:footerReference w:type="first" r:id="rId39"/>
           <w:type w:val="continuous"/>
           <w:pgSz w:w="11907" w:h="16840" w:code="9"/>
           <w:pgMar w:top="1701" w:right="1134" w:bottom="1531" w:left="1701" w:header="720" w:footer="720" w:gutter="0"/>
@@ -3804,7 +4124,7 @@
         </w:rPr>
         <w:t xml:space="preserve">v. 32, n. 3, p. 635-40, Apr-May 2004. ISSN 0363-5465 (Print). Disponível em: &lt; </w:t>
       </w:r>
-      <w:hyperlink r:id="rId39" w:history="1">
+      <w:hyperlink r:id="rId40" w:history="1">
         <w:r>
           <w:rPr>
             <w:rStyle w:val="Hyperlink"/>
@@ -4087,7 +4407,7 @@
         </w:rPr>
         <w:t xml:space="preserve">Disponível em: &lt; </w:t>
       </w:r>
-      <w:hyperlink r:id="rId40" w:history="1">
+      <w:hyperlink r:id="rId41" w:history="1">
         <w:r>
           <w:rPr>
             <w:rStyle w:val="Hyperlink"/>
@@ -4150,10 +4470,10 @@
       </w:pPr>
     </w:p>
     <w:sectPr>
-      <w:headerReference w:type="default" r:id="rId41"/>
-      <w:footerReference w:type="default" r:id="rId42"/>
-      <w:headerReference w:type="first" r:id="rId43"/>
-      <w:footerReference w:type="first" r:id="rId44"/>
+      <w:headerReference w:type="default" r:id="rId42"/>
+      <w:footerReference w:type="default" r:id="rId43"/>
+      <w:headerReference w:type="first" r:id="rId44"/>
+      <w:footerReference w:type="first" r:id="rId45"/>
       <w:pgSz w:w="11907" w:h="16840" w:code="9"/>
       <w:pgMar w:top="1701" w:right="1134" w:bottom="1531" w:left="1701" w:header="709" w:footer="709" w:gutter="0"/>
       <w:cols w:space="708"/>

</xml_diff>

<commit_message>
att 2 desenvolvimento do proj
</commit_message>
<xml_diff>
--- a/Sprint 3/Documentação/Modelo - Documento do Projeto GF 1o Semestre - v01.docx
+++ b/Sprint 3/Documentação/Modelo - Documento do Projeto GF 1o Semestre - v01.docx
@@ -3096,6 +3096,19 @@
         </w:drawing>
       </w:r>
     </w:p>
+    <w:p/>
+    <w:p/>
+    <w:p/>
+    <w:p/>
+    <w:p/>
+    <w:p/>
+    <w:p/>
+    <w:p/>
+    <w:p/>
+    <w:p/>
+    <w:p/>
+    <w:p/>
+    <w:p/>
     <w:p>
       <w:pPr>
         <w:pStyle w:val="Ttulo2"/>
@@ -3108,6 +3121,7 @@
         <w:rPr>
           <w:b/>
         </w:rPr>
+        <w:lastRenderedPageBreak/>
         <w:t>Gestão dos Riscos do Projeto</w:t>
       </w:r>
       <w:bookmarkEnd w:id="14"/>
@@ -3122,10 +3136,910 @@
       <w:r>
         <w:tab/>
       </w:r>
-      <w:r>
-        <w:t>Apresentar os principais riscos levantados, sua classificação e plano de resposta.</w:t>
-      </w:r>
-    </w:p>
+    </w:p>
+    <w:tbl>
+      <w:tblPr>
+        <w:tblStyle w:val="TabeladeGrade1Clara"/>
+        <w:tblW w:w="9322" w:type="dxa"/>
+        <w:tblLook w:val="04A0" w:firstRow="1" w:lastRow="0" w:firstColumn="1" w:lastColumn="0" w:noHBand="0" w:noVBand="1"/>
+      </w:tblPr>
+      <w:tblGrid>
+        <w:gridCol w:w="1668"/>
+        <w:gridCol w:w="1984"/>
+        <w:gridCol w:w="1985"/>
+        <w:gridCol w:w="1559"/>
+        <w:gridCol w:w="2126"/>
+      </w:tblGrid>
+      <w:tr>
+        <w:trPr>
+          <w:cnfStyle w:val="100000000000" w:firstRow="1" w:lastRow="0" w:firstColumn="0" w:lastColumn="0" w:oddVBand="0" w:evenVBand="0" w:oddHBand="0" w:evenHBand="0" w:firstRowFirstColumn="0" w:firstRowLastColumn="0" w:lastRowFirstColumn="0" w:lastRowLastColumn="0"/>
+          <w:trHeight w:val="241"/>
+        </w:trPr>
+        <w:tc>
+          <w:tcPr>
+            <w:cnfStyle w:val="001000000000" w:firstRow="0" w:lastRow="0" w:firstColumn="1" w:lastColumn="0" w:oddVBand="0" w:evenVBand="0" w:oddHBand="0" w:evenHBand="0" w:firstRowFirstColumn="0" w:firstRowLastColumn="0" w:lastRowFirstColumn="0" w:lastRowLastColumn="0"/>
+            <w:tcW w:w="1668" w:type="dxa"/>
+            <w:shd w:val="clear" w:color="auto" w:fill="FFC000"/>
+          </w:tcPr>
+          <w:p>
+            <w:pPr>
+              <w:jc w:val="center"/>
+            </w:pPr>
+            <w:r>
+              <w:rPr>
+                <w:sz w:val="20"/>
+                <w:szCs w:val="20"/>
+              </w:rPr>
+              <w:t>Risco do projeto</w:t>
+            </w:r>
+          </w:p>
+        </w:tc>
+        <w:tc>
+          <w:tcPr>
+            <w:tcW w:w="1984" w:type="dxa"/>
+            <w:shd w:val="clear" w:color="auto" w:fill="FFC000"/>
+          </w:tcPr>
+          <w:p>
+            <w:pPr>
+              <w:jc w:val="center"/>
+              <w:cnfStyle w:val="100000000000" w:firstRow="1" w:lastRow="0" w:firstColumn="0" w:lastColumn="0" w:oddVBand="0" w:evenVBand="0" w:oddHBand="0" w:evenHBand="0" w:firstRowFirstColumn="0" w:firstRowLastColumn="0" w:lastRowFirstColumn="0" w:lastRowLastColumn="0"/>
+            </w:pPr>
+            <w:r>
+              <w:rPr>
+                <w:sz w:val="20"/>
+                <w:szCs w:val="20"/>
+              </w:rPr>
+              <w:t>Pontuação</w:t>
+            </w:r>
+          </w:p>
+        </w:tc>
+        <w:tc>
+          <w:tcPr>
+            <w:tcW w:w="1985" w:type="dxa"/>
+            <w:shd w:val="clear" w:color="auto" w:fill="FFC000"/>
+          </w:tcPr>
+          <w:p>
+            <w:pPr>
+              <w:jc w:val="center"/>
+              <w:cnfStyle w:val="100000000000" w:firstRow="1" w:lastRow="0" w:firstColumn="0" w:lastColumn="0" w:oddVBand="0" w:evenVBand="0" w:oddHBand="0" w:evenHBand="0" w:firstRowFirstColumn="0" w:firstRowLastColumn="0" w:lastRowFirstColumn="0" w:lastRowLastColumn="0"/>
+              <w:rPr>
+                <w:b w:val="0"/>
+                <w:bCs w:val="0"/>
+              </w:rPr>
+            </w:pPr>
+            <w:r>
+              <w:rPr>
+                <w:sz w:val="20"/>
+                <w:szCs w:val="20"/>
+              </w:rPr>
+              <w:t>Impacto</w:t>
+            </w:r>
+          </w:p>
+        </w:tc>
+        <w:tc>
+          <w:tcPr>
+            <w:tcW w:w="1559" w:type="dxa"/>
+            <w:shd w:val="clear" w:color="auto" w:fill="FFC000"/>
+          </w:tcPr>
+          <w:p>
+            <w:pPr>
+              <w:jc w:val="center"/>
+              <w:cnfStyle w:val="100000000000" w:firstRow="1" w:lastRow="0" w:firstColumn="0" w:lastColumn="0" w:oddVBand="0" w:evenVBand="0" w:oddHBand="0" w:evenHBand="0" w:firstRowFirstColumn="0" w:firstRowLastColumn="0" w:lastRowFirstColumn="0" w:lastRowLastColumn="0"/>
+            </w:pPr>
+            <w:r>
+              <w:rPr>
+                <w:sz w:val="20"/>
+                <w:szCs w:val="20"/>
+              </w:rPr>
+              <w:t>Evitar ou Mitigar</w:t>
+            </w:r>
+          </w:p>
+        </w:tc>
+        <w:tc>
+          <w:tcPr>
+            <w:tcW w:w="2126" w:type="dxa"/>
+            <w:shd w:val="clear" w:color="auto" w:fill="FFC000"/>
+          </w:tcPr>
+          <w:p>
+            <w:pPr>
+              <w:jc w:val="center"/>
+              <w:cnfStyle w:val="100000000000" w:firstRow="1" w:lastRow="0" w:firstColumn="0" w:lastColumn="0" w:oddVBand="0" w:evenVBand="0" w:oddHBand="0" w:evenHBand="0" w:firstRowFirstColumn="0" w:firstRowLastColumn="0" w:lastRowFirstColumn="0" w:lastRowLastColumn="0"/>
+            </w:pPr>
+            <w:r>
+              <w:rPr>
+                <w:sz w:val="20"/>
+                <w:szCs w:val="20"/>
+              </w:rPr>
+              <w:t>Plano de resposta</w:t>
+            </w:r>
+          </w:p>
+        </w:tc>
+      </w:tr>
+      <w:tr>
+        <w:trPr>
+          <w:trHeight w:val="30"/>
+        </w:trPr>
+        <w:tc>
+          <w:tcPr>
+            <w:cnfStyle w:val="001000000000" w:firstRow="0" w:lastRow="0" w:firstColumn="1" w:lastColumn="0" w:oddVBand="0" w:evenVBand="0" w:oddHBand="0" w:evenHBand="0" w:firstRowFirstColumn="0" w:firstRowLastColumn="0" w:lastRowFirstColumn="0" w:lastRowLastColumn="0"/>
+            <w:tcW w:w="1668" w:type="dxa"/>
+          </w:tcPr>
+          <w:p>
+            <w:pPr>
+              <w:tabs>
+                <w:tab w:val="clear" w:pos="851"/>
+              </w:tabs>
+              <w:spacing w:line="240" w:lineRule="auto"/>
+              <w:jc w:val="center"/>
+              <w:rPr>
+                <w:rFonts w:cs="Arial"/>
+                <w:b w:val="0"/>
+                <w:bCs w:val="0"/>
+                <w:color w:val="000000"/>
+                <w:sz w:val="22"/>
+                <w:szCs w:val="22"/>
+                <w:lang w:eastAsia="pt-BR"/>
+              </w:rPr>
+            </w:pPr>
+            <w:r>
+              <w:rPr>
+                <w:rFonts w:cs="Arial"/>
+                <w:b w:val="0"/>
+                <w:bCs w:val="0"/>
+                <w:color w:val="000000"/>
+                <w:sz w:val="20"/>
+                <w:szCs w:val="20"/>
+              </w:rPr>
+              <w:t>Integrante sair da equipe</w:t>
+            </w:r>
+          </w:p>
+        </w:tc>
+        <w:tc>
+          <w:tcPr>
+            <w:tcW w:w="1984" w:type="dxa"/>
+          </w:tcPr>
+          <w:p>
+            <w:pPr>
+              <w:spacing w:before="240"/>
+              <w:jc w:val="center"/>
+              <w:cnfStyle w:val="000000000000" w:firstRow="0" w:lastRow="0" w:firstColumn="0" w:lastColumn="0" w:oddVBand="0" w:evenVBand="0" w:oddHBand="0" w:evenHBand="0" w:firstRowFirstColumn="0" w:firstRowLastColumn="0" w:lastRowFirstColumn="0" w:lastRowLastColumn="0"/>
+            </w:pPr>
+            <w:r>
+              <w:rPr>
+                <w:sz w:val="20"/>
+                <w:szCs w:val="20"/>
+              </w:rPr>
+              <w:t>10</w:t>
+            </w:r>
+          </w:p>
+        </w:tc>
+        <w:tc>
+          <w:tcPr>
+            <w:tcW w:w="1985" w:type="dxa"/>
+            <w:shd w:val="clear" w:color="auto" w:fill="FFFF00"/>
+          </w:tcPr>
+          <w:p>
+            <w:pPr>
+              <w:cnfStyle w:val="000000000000" w:firstRow="0" w:lastRow="0" w:firstColumn="0" w:lastColumn="0" w:oddVBand="0" w:evenVBand="0" w:oddHBand="0" w:evenHBand="0" w:firstRowFirstColumn="0" w:firstRowLastColumn="0" w:lastRowFirstColumn="0" w:lastRowLastColumn="0"/>
+            </w:pPr>
+          </w:p>
+        </w:tc>
+        <w:tc>
+          <w:tcPr>
+            <w:tcW w:w="1559" w:type="dxa"/>
+          </w:tcPr>
+          <w:p>
+            <w:pPr>
+              <w:spacing w:before="240"/>
+              <w:jc w:val="center"/>
+              <w:cnfStyle w:val="000000000000" w:firstRow="0" w:lastRow="0" w:firstColumn="0" w:lastColumn="0" w:oddVBand="0" w:evenVBand="0" w:oddHBand="0" w:evenHBand="0" w:firstRowFirstColumn="0" w:firstRowLastColumn="0" w:lastRowFirstColumn="0" w:lastRowLastColumn="0"/>
+              <w:rPr>
+                <w:sz w:val="20"/>
+                <w:szCs w:val="20"/>
+              </w:rPr>
+            </w:pPr>
+            <w:r>
+              <w:rPr>
+                <w:sz w:val="20"/>
+                <w:szCs w:val="20"/>
+              </w:rPr>
+              <w:t>Evitar</w:t>
+            </w:r>
+          </w:p>
+        </w:tc>
+        <w:tc>
+          <w:tcPr>
+            <w:tcW w:w="2126" w:type="dxa"/>
+          </w:tcPr>
+          <w:p>
+            <w:pPr>
+              <w:tabs>
+                <w:tab w:val="clear" w:pos="851"/>
+              </w:tabs>
+              <w:spacing w:line="240" w:lineRule="auto"/>
+              <w:cnfStyle w:val="000000000000" w:firstRow="0" w:lastRow="0" w:firstColumn="0" w:lastColumn="0" w:oddVBand="0" w:evenVBand="0" w:oddHBand="0" w:evenHBand="0" w:firstRowFirstColumn="0" w:firstRowLastColumn="0" w:lastRowFirstColumn="0" w:lastRowLastColumn="0"/>
+              <w:rPr>
+                <w:rFonts w:cs="Arial"/>
+                <w:color w:val="000000"/>
+                <w:sz w:val="22"/>
+                <w:szCs w:val="22"/>
+                <w:lang w:eastAsia="pt-BR"/>
+              </w:rPr>
+            </w:pPr>
+            <w:r>
+              <w:rPr>
+                <w:rFonts w:cs="Arial"/>
+                <w:color w:val="000000"/>
+                <w:sz w:val="20"/>
+                <w:szCs w:val="20"/>
+              </w:rPr>
+              <w:t xml:space="preserve">Reorganização de tarefas entre os remanescentes </w:t>
+            </w:r>
+          </w:p>
+        </w:tc>
+      </w:tr>
+      <w:tr>
+        <w:trPr>
+          <w:trHeight w:val="709"/>
+        </w:trPr>
+        <w:tc>
+          <w:tcPr>
+            <w:cnfStyle w:val="001000000000" w:firstRow="0" w:lastRow="0" w:firstColumn="1" w:lastColumn="0" w:oddVBand="0" w:evenVBand="0" w:oddHBand="0" w:evenHBand="0" w:firstRowFirstColumn="0" w:firstRowLastColumn="0" w:lastRowFirstColumn="0" w:lastRowLastColumn="0"/>
+            <w:tcW w:w="1668" w:type="dxa"/>
+          </w:tcPr>
+          <w:p>
+            <w:pPr>
+              <w:tabs>
+                <w:tab w:val="clear" w:pos="851"/>
+              </w:tabs>
+              <w:spacing w:line="240" w:lineRule="auto"/>
+              <w:rPr>
+                <w:rFonts w:cs="Arial"/>
+                <w:b w:val="0"/>
+                <w:bCs w:val="0"/>
+                <w:color w:val="000000"/>
+                <w:sz w:val="20"/>
+                <w:szCs w:val="20"/>
+                <w:lang w:eastAsia="pt-BR"/>
+              </w:rPr>
+            </w:pPr>
+            <w:r>
+              <w:rPr>
+                <w:rFonts w:cs="Arial"/>
+                <w:b w:val="0"/>
+                <w:bCs w:val="0"/>
+                <w:color w:val="000000"/>
+                <w:sz w:val="20"/>
+                <w:szCs w:val="20"/>
+              </w:rPr>
+              <w:t>Dificuldade de compreender a lógica</w:t>
+            </w:r>
+          </w:p>
+        </w:tc>
+        <w:tc>
+          <w:tcPr>
+            <w:tcW w:w="1984" w:type="dxa"/>
+          </w:tcPr>
+          <w:p>
+            <w:pPr>
+              <w:spacing w:before="240"/>
+              <w:jc w:val="center"/>
+              <w:cnfStyle w:val="000000000000" w:firstRow="0" w:lastRow="0" w:firstColumn="0" w:lastColumn="0" w:oddVBand="0" w:evenVBand="0" w:oddHBand="0" w:evenHBand="0" w:firstRowFirstColumn="0" w:firstRowLastColumn="0" w:lastRowFirstColumn="0" w:lastRowLastColumn="0"/>
+              <w:rPr>
+                <w:sz w:val="20"/>
+                <w:szCs w:val="20"/>
+              </w:rPr>
+            </w:pPr>
+            <w:r>
+              <w:rPr>
+                <w:sz w:val="20"/>
+                <w:szCs w:val="20"/>
+              </w:rPr>
+              <w:t>12</w:t>
+            </w:r>
+          </w:p>
+        </w:tc>
+        <w:tc>
+          <w:tcPr>
+            <w:tcW w:w="1985" w:type="dxa"/>
+            <w:shd w:val="clear" w:color="auto" w:fill="00B0F0"/>
+          </w:tcPr>
+          <w:p>
+            <w:pPr>
+              <w:cnfStyle w:val="000000000000" w:firstRow="0" w:lastRow="0" w:firstColumn="0" w:lastColumn="0" w:oddVBand="0" w:evenVBand="0" w:oddHBand="0" w:evenHBand="0" w:firstRowFirstColumn="0" w:firstRowLastColumn="0" w:lastRowFirstColumn="0" w:lastRowLastColumn="0"/>
+            </w:pPr>
+          </w:p>
+        </w:tc>
+        <w:tc>
+          <w:tcPr>
+            <w:tcW w:w="1559" w:type="dxa"/>
+          </w:tcPr>
+          <w:p>
+            <w:pPr>
+              <w:spacing w:before="240"/>
+              <w:jc w:val="center"/>
+              <w:cnfStyle w:val="000000000000" w:firstRow="0" w:lastRow="0" w:firstColumn="0" w:lastColumn="0" w:oddVBand="0" w:evenVBand="0" w:oddHBand="0" w:evenHBand="0" w:firstRowFirstColumn="0" w:firstRowLastColumn="0" w:lastRowFirstColumn="0" w:lastRowLastColumn="0"/>
+              <w:rPr>
+                <w:sz w:val="22"/>
+                <w:szCs w:val="22"/>
+              </w:rPr>
+            </w:pPr>
+            <w:r>
+              <w:rPr>
+                <w:sz w:val="20"/>
+                <w:szCs w:val="20"/>
+              </w:rPr>
+              <w:t>Mitigar</w:t>
+            </w:r>
+          </w:p>
+        </w:tc>
+        <w:tc>
+          <w:tcPr>
+            <w:tcW w:w="2126" w:type="dxa"/>
+          </w:tcPr>
+          <w:p>
+            <w:pPr>
+              <w:tabs>
+                <w:tab w:val="clear" w:pos="851"/>
+              </w:tabs>
+              <w:spacing w:line="240" w:lineRule="auto"/>
+              <w:cnfStyle w:val="000000000000" w:firstRow="0" w:lastRow="0" w:firstColumn="0" w:lastColumn="0" w:oddVBand="0" w:evenVBand="0" w:oddHBand="0" w:evenHBand="0" w:firstRowFirstColumn="0" w:firstRowLastColumn="0" w:lastRowFirstColumn="0" w:lastRowLastColumn="0"/>
+              <w:rPr>
+                <w:rFonts w:cs="Arial"/>
+                <w:color w:val="000000"/>
+                <w:sz w:val="20"/>
+                <w:szCs w:val="20"/>
+                <w:lang w:eastAsia="pt-BR"/>
+              </w:rPr>
+            </w:pPr>
+            <w:r>
+              <w:rPr>
+                <w:rFonts w:cs="Arial"/>
+                <w:color w:val="000000"/>
+                <w:sz w:val="20"/>
+                <w:szCs w:val="20"/>
+              </w:rPr>
+              <w:t>Explicar novamente o motivo da dúvida</w:t>
+            </w:r>
+          </w:p>
+        </w:tc>
+      </w:tr>
+      <w:tr>
+        <w:tc>
+          <w:tcPr>
+            <w:cnfStyle w:val="001000000000" w:firstRow="0" w:lastRow="0" w:firstColumn="1" w:lastColumn="0" w:oddVBand="0" w:evenVBand="0" w:oddHBand="0" w:evenHBand="0" w:firstRowFirstColumn="0" w:firstRowLastColumn="0" w:lastRowFirstColumn="0" w:lastRowLastColumn="0"/>
+            <w:tcW w:w="1668" w:type="dxa"/>
+          </w:tcPr>
+          <w:p>
+            <w:pPr>
+              <w:tabs>
+                <w:tab w:val="clear" w:pos="851"/>
+              </w:tabs>
+              <w:spacing w:line="240" w:lineRule="auto"/>
+              <w:jc w:val="center"/>
+              <w:rPr>
+                <w:rFonts w:cs="Arial"/>
+                <w:b w:val="0"/>
+                <w:bCs w:val="0"/>
+                <w:color w:val="000000"/>
+                <w:sz w:val="22"/>
+                <w:szCs w:val="22"/>
+                <w:lang w:eastAsia="pt-BR"/>
+              </w:rPr>
+            </w:pPr>
+            <w:r>
+              <w:rPr>
+                <w:rFonts w:cs="Arial"/>
+                <w:b w:val="0"/>
+                <w:bCs w:val="0"/>
+                <w:color w:val="000000"/>
+                <w:sz w:val="20"/>
+                <w:szCs w:val="20"/>
+              </w:rPr>
+              <w:t>Erro de código</w:t>
+            </w:r>
+          </w:p>
+        </w:tc>
+        <w:tc>
+          <w:tcPr>
+            <w:tcW w:w="1984" w:type="dxa"/>
+          </w:tcPr>
+          <w:p>
+            <w:pPr>
+              <w:jc w:val="center"/>
+              <w:cnfStyle w:val="000000000000" w:firstRow="0" w:lastRow="0" w:firstColumn="0" w:lastColumn="0" w:oddVBand="0" w:evenVBand="0" w:oddHBand="0" w:evenHBand="0" w:firstRowFirstColumn="0" w:firstRowLastColumn="0" w:lastRowFirstColumn="0" w:lastRowLastColumn="0"/>
+              <w:rPr>
+                <w:sz w:val="22"/>
+                <w:szCs w:val="22"/>
+              </w:rPr>
+            </w:pPr>
+            <w:r>
+              <w:rPr>
+                <w:sz w:val="20"/>
+                <w:szCs w:val="20"/>
+              </w:rPr>
+              <w:t>18</w:t>
+            </w:r>
+          </w:p>
+        </w:tc>
+        <w:tc>
+          <w:tcPr>
+            <w:tcW w:w="1985" w:type="dxa"/>
+            <w:shd w:val="clear" w:color="auto" w:fill="FFFF00"/>
+          </w:tcPr>
+          <w:p>
+            <w:pPr>
+              <w:cnfStyle w:val="000000000000" w:firstRow="0" w:lastRow="0" w:firstColumn="0" w:lastColumn="0" w:oddVBand="0" w:evenVBand="0" w:oddHBand="0" w:evenHBand="0" w:firstRowFirstColumn="0" w:firstRowLastColumn="0" w:lastRowFirstColumn="0" w:lastRowLastColumn="0"/>
+            </w:pPr>
+          </w:p>
+        </w:tc>
+        <w:tc>
+          <w:tcPr>
+            <w:tcW w:w="1559" w:type="dxa"/>
+          </w:tcPr>
+          <w:p>
+            <w:pPr>
+              <w:jc w:val="center"/>
+              <w:cnfStyle w:val="000000000000" w:firstRow="0" w:lastRow="0" w:firstColumn="0" w:lastColumn="0" w:oddVBand="0" w:evenVBand="0" w:oddHBand="0" w:evenHBand="0" w:firstRowFirstColumn="0" w:firstRowLastColumn="0" w:lastRowFirstColumn="0" w:lastRowLastColumn="0"/>
+              <w:rPr>
+                <w:sz w:val="20"/>
+                <w:szCs w:val="20"/>
+              </w:rPr>
+            </w:pPr>
+            <w:r>
+              <w:rPr>
+                <w:sz w:val="20"/>
+                <w:szCs w:val="20"/>
+              </w:rPr>
+              <w:t>Evitar</w:t>
+            </w:r>
+          </w:p>
+        </w:tc>
+        <w:tc>
+          <w:tcPr>
+            <w:tcW w:w="2126" w:type="dxa"/>
+          </w:tcPr>
+          <w:p>
+            <w:pPr>
+              <w:tabs>
+                <w:tab w:val="clear" w:pos="851"/>
+              </w:tabs>
+              <w:spacing w:line="240" w:lineRule="auto"/>
+              <w:jc w:val="center"/>
+              <w:cnfStyle w:val="000000000000" w:firstRow="0" w:lastRow="0" w:firstColumn="0" w:lastColumn="0" w:oddVBand="0" w:evenVBand="0" w:oddHBand="0" w:evenHBand="0" w:firstRowFirstColumn="0" w:firstRowLastColumn="0" w:lastRowFirstColumn="0" w:lastRowLastColumn="0"/>
+              <w:rPr>
+                <w:rFonts w:cs="Arial"/>
+                <w:color w:val="000000"/>
+                <w:sz w:val="22"/>
+                <w:szCs w:val="22"/>
+                <w:lang w:eastAsia="pt-BR"/>
+              </w:rPr>
+            </w:pPr>
+            <w:r>
+              <w:rPr>
+                <w:rFonts w:cs="Arial"/>
+                <w:color w:val="000000"/>
+                <w:sz w:val="20"/>
+                <w:szCs w:val="20"/>
+              </w:rPr>
+              <w:t>Revisão do Código</w:t>
+            </w:r>
+          </w:p>
+        </w:tc>
+      </w:tr>
+      <w:tr>
+        <w:tc>
+          <w:tcPr>
+            <w:cnfStyle w:val="001000000000" w:firstRow="0" w:lastRow="0" w:firstColumn="1" w:lastColumn="0" w:oddVBand="0" w:evenVBand="0" w:oddHBand="0" w:evenHBand="0" w:firstRowFirstColumn="0" w:firstRowLastColumn="0" w:lastRowFirstColumn="0" w:lastRowLastColumn="0"/>
+            <w:tcW w:w="1668" w:type="dxa"/>
+          </w:tcPr>
+          <w:p>
+            <w:pPr>
+              <w:tabs>
+                <w:tab w:val="clear" w:pos="851"/>
+              </w:tabs>
+              <w:spacing w:line="240" w:lineRule="auto"/>
+              <w:jc w:val="center"/>
+              <w:rPr>
+                <w:rFonts w:cs="Arial"/>
+                <w:b w:val="0"/>
+                <w:bCs w:val="0"/>
+                <w:color w:val="000000"/>
+                <w:sz w:val="20"/>
+                <w:szCs w:val="20"/>
+                <w:lang w:eastAsia="pt-BR"/>
+              </w:rPr>
+            </w:pPr>
+            <w:r>
+              <w:rPr>
+                <w:rFonts w:cs="Arial"/>
+                <w:b w:val="0"/>
+                <w:bCs w:val="0"/>
+                <w:color w:val="000000"/>
+                <w:sz w:val="20"/>
+                <w:szCs w:val="20"/>
+              </w:rPr>
+              <w:t>Falta</w:t>
+            </w:r>
+            <w:r>
+              <w:rPr>
+                <w:rFonts w:cs="Arial"/>
+                <w:b w:val="0"/>
+                <w:bCs w:val="0"/>
+                <w:color w:val="000000"/>
+                <w:sz w:val="20"/>
+                <w:szCs w:val="20"/>
+              </w:rPr>
+              <w:t xml:space="preserve"> </w:t>
+            </w:r>
+            <w:r>
+              <w:rPr>
+                <w:rFonts w:cs="Arial"/>
+                <w:b w:val="0"/>
+                <w:bCs w:val="0"/>
+                <w:color w:val="000000"/>
+                <w:sz w:val="20"/>
+                <w:szCs w:val="20"/>
+              </w:rPr>
+              <w:t>de comunicação</w:t>
+            </w:r>
+          </w:p>
+        </w:tc>
+        <w:tc>
+          <w:tcPr>
+            <w:tcW w:w="1984" w:type="dxa"/>
+          </w:tcPr>
+          <w:p>
+            <w:pPr>
+              <w:spacing w:before="240"/>
+              <w:jc w:val="center"/>
+              <w:cnfStyle w:val="000000000000" w:firstRow="0" w:lastRow="0" w:firstColumn="0" w:lastColumn="0" w:oddVBand="0" w:evenVBand="0" w:oddHBand="0" w:evenHBand="0" w:firstRowFirstColumn="0" w:firstRowLastColumn="0" w:lastRowFirstColumn="0" w:lastRowLastColumn="0"/>
+              <w:rPr>
+                <w:sz w:val="20"/>
+                <w:szCs w:val="20"/>
+              </w:rPr>
+            </w:pPr>
+            <w:r>
+              <w:rPr>
+                <w:sz w:val="20"/>
+                <w:szCs w:val="20"/>
+              </w:rPr>
+              <w:t>21</w:t>
+            </w:r>
+          </w:p>
+        </w:tc>
+        <w:tc>
+          <w:tcPr>
+            <w:tcW w:w="1985" w:type="dxa"/>
+            <w:shd w:val="clear" w:color="auto" w:fill="00B050"/>
+          </w:tcPr>
+          <w:p>
+            <w:pPr>
+              <w:cnfStyle w:val="000000000000" w:firstRow="0" w:lastRow="0" w:firstColumn="0" w:lastColumn="0" w:oddVBand="0" w:evenVBand="0" w:oddHBand="0" w:evenHBand="0" w:firstRowFirstColumn="0" w:firstRowLastColumn="0" w:lastRowFirstColumn="0" w:lastRowLastColumn="0"/>
+            </w:pPr>
+          </w:p>
+        </w:tc>
+        <w:tc>
+          <w:tcPr>
+            <w:tcW w:w="1559" w:type="dxa"/>
+          </w:tcPr>
+          <w:p>
+            <w:pPr>
+              <w:spacing w:before="240"/>
+              <w:jc w:val="center"/>
+              <w:cnfStyle w:val="000000000000" w:firstRow="0" w:lastRow="0" w:firstColumn="0" w:lastColumn="0" w:oddVBand="0" w:evenVBand="0" w:oddHBand="0" w:evenHBand="0" w:firstRowFirstColumn="0" w:firstRowLastColumn="0" w:lastRowFirstColumn="0" w:lastRowLastColumn="0"/>
+            </w:pPr>
+            <w:r>
+              <w:rPr>
+                <w:sz w:val="20"/>
+                <w:szCs w:val="20"/>
+              </w:rPr>
+              <w:t>Mitigar</w:t>
+            </w:r>
+          </w:p>
+        </w:tc>
+        <w:tc>
+          <w:tcPr>
+            <w:tcW w:w="2126" w:type="dxa"/>
+          </w:tcPr>
+          <w:p>
+            <w:pPr>
+              <w:tabs>
+                <w:tab w:val="clear" w:pos="851"/>
+              </w:tabs>
+              <w:spacing w:line="240" w:lineRule="auto"/>
+              <w:jc w:val="center"/>
+              <w:cnfStyle w:val="000000000000" w:firstRow="0" w:lastRow="0" w:firstColumn="0" w:lastColumn="0" w:oddVBand="0" w:evenVBand="0" w:oddHBand="0" w:evenHBand="0" w:firstRowFirstColumn="0" w:firstRowLastColumn="0" w:lastRowFirstColumn="0" w:lastRowLastColumn="0"/>
+              <w:rPr>
+                <w:rFonts w:cs="Arial"/>
+                <w:color w:val="000000"/>
+                <w:sz w:val="22"/>
+                <w:szCs w:val="22"/>
+                <w:lang w:eastAsia="pt-BR"/>
+              </w:rPr>
+            </w:pPr>
+            <w:r>
+              <w:rPr>
+                <w:rFonts w:cs="Arial"/>
+                <w:color w:val="000000"/>
+                <w:sz w:val="20"/>
+                <w:szCs w:val="20"/>
+              </w:rPr>
+              <w:t>Aumentar comunicação entre os integrantes</w:t>
+            </w:r>
+          </w:p>
+        </w:tc>
+      </w:tr>
+      <w:tr>
+        <w:tc>
+          <w:tcPr>
+            <w:cnfStyle w:val="001000000000" w:firstRow="0" w:lastRow="0" w:firstColumn="1" w:lastColumn="0" w:oddVBand="0" w:evenVBand="0" w:oddHBand="0" w:evenHBand="0" w:firstRowFirstColumn="0" w:firstRowLastColumn="0" w:lastRowFirstColumn="0" w:lastRowLastColumn="0"/>
+            <w:tcW w:w="1668" w:type="dxa"/>
+          </w:tcPr>
+          <w:p>
+            <w:pPr>
+              <w:tabs>
+                <w:tab w:val="clear" w:pos="851"/>
+              </w:tabs>
+              <w:spacing w:line="240" w:lineRule="auto"/>
+              <w:jc w:val="center"/>
+              <w:rPr>
+                <w:rFonts w:cs="Arial"/>
+                <w:b w:val="0"/>
+                <w:bCs w:val="0"/>
+                <w:color w:val="000000"/>
+                <w:sz w:val="22"/>
+                <w:szCs w:val="22"/>
+                <w:lang w:eastAsia="pt-BR"/>
+              </w:rPr>
+            </w:pPr>
+            <w:r>
+              <w:rPr>
+                <w:rFonts w:cs="Arial"/>
+                <w:b w:val="0"/>
+                <w:bCs w:val="0"/>
+                <w:color w:val="000000"/>
+                <w:sz w:val="20"/>
+                <w:szCs w:val="20"/>
+              </w:rPr>
+              <w:t>Integrante se recusar a colaborar com a equipe</w:t>
+            </w:r>
+          </w:p>
+        </w:tc>
+        <w:tc>
+          <w:tcPr>
+            <w:tcW w:w="1984" w:type="dxa"/>
+          </w:tcPr>
+          <w:p>
+            <w:pPr>
+              <w:spacing w:before="240"/>
+              <w:jc w:val="center"/>
+              <w:cnfStyle w:val="000000000000" w:firstRow="0" w:lastRow="0" w:firstColumn="0" w:lastColumn="0" w:oddVBand="0" w:evenVBand="0" w:oddHBand="0" w:evenHBand="0" w:firstRowFirstColumn="0" w:firstRowLastColumn="0" w:lastRowFirstColumn="0" w:lastRowLastColumn="0"/>
+            </w:pPr>
+            <w:r>
+              <w:rPr>
+                <w:sz w:val="20"/>
+                <w:szCs w:val="20"/>
+              </w:rPr>
+              <w:t>20</w:t>
+            </w:r>
+          </w:p>
+        </w:tc>
+        <w:tc>
+          <w:tcPr>
+            <w:tcW w:w="1985" w:type="dxa"/>
+            <w:shd w:val="clear" w:color="auto" w:fill="FF0000"/>
+          </w:tcPr>
+          <w:p>
+            <w:pPr>
+              <w:cnfStyle w:val="000000000000" w:firstRow="0" w:lastRow="0" w:firstColumn="0" w:lastColumn="0" w:oddVBand="0" w:evenVBand="0" w:oddHBand="0" w:evenHBand="0" w:firstRowFirstColumn="0" w:firstRowLastColumn="0" w:lastRowFirstColumn="0" w:lastRowLastColumn="0"/>
+            </w:pPr>
+          </w:p>
+        </w:tc>
+        <w:tc>
+          <w:tcPr>
+            <w:tcW w:w="1559" w:type="dxa"/>
+          </w:tcPr>
+          <w:p>
+            <w:pPr>
+              <w:spacing w:before="240"/>
+              <w:jc w:val="center"/>
+              <w:cnfStyle w:val="000000000000" w:firstRow="0" w:lastRow="0" w:firstColumn="0" w:lastColumn="0" w:oddVBand="0" w:evenVBand="0" w:oddHBand="0" w:evenHBand="0" w:firstRowFirstColumn="0" w:firstRowLastColumn="0" w:lastRowFirstColumn="0" w:lastRowLastColumn="0"/>
+            </w:pPr>
+            <w:r>
+              <w:rPr>
+                <w:sz w:val="20"/>
+                <w:szCs w:val="20"/>
+              </w:rPr>
+              <w:t>Evitar</w:t>
+            </w:r>
+          </w:p>
+        </w:tc>
+        <w:tc>
+          <w:tcPr>
+            <w:tcW w:w="2126" w:type="dxa"/>
+          </w:tcPr>
+          <w:p>
+            <w:pPr>
+              <w:tabs>
+                <w:tab w:val="clear" w:pos="851"/>
+              </w:tabs>
+              <w:spacing w:line="240" w:lineRule="auto"/>
+              <w:jc w:val="center"/>
+              <w:cnfStyle w:val="000000000000" w:firstRow="0" w:lastRow="0" w:firstColumn="0" w:lastColumn="0" w:oddVBand="0" w:evenVBand="0" w:oddHBand="0" w:evenHBand="0" w:firstRowFirstColumn="0" w:firstRowLastColumn="0" w:lastRowFirstColumn="0" w:lastRowLastColumn="0"/>
+              <w:rPr>
+                <w:rFonts w:cs="Arial"/>
+                <w:color w:val="000000"/>
+                <w:sz w:val="20"/>
+                <w:szCs w:val="20"/>
+                <w:lang w:eastAsia="pt-BR"/>
+              </w:rPr>
+            </w:pPr>
+            <w:r>
+              <w:rPr>
+                <w:rFonts w:cs="Arial"/>
+                <w:color w:val="000000"/>
+                <w:sz w:val="20"/>
+                <w:szCs w:val="20"/>
+              </w:rPr>
+              <w:t>Conversar com superiores para ajudar a resolver</w:t>
+            </w:r>
+          </w:p>
+        </w:tc>
+      </w:tr>
+      <w:tr>
+        <w:tc>
+          <w:tcPr>
+            <w:cnfStyle w:val="001000000000" w:firstRow="0" w:lastRow="0" w:firstColumn="1" w:lastColumn="0" w:oddVBand="0" w:evenVBand="0" w:oddHBand="0" w:evenHBand="0" w:firstRowFirstColumn="0" w:firstRowLastColumn="0" w:lastRowFirstColumn="0" w:lastRowLastColumn="0"/>
+            <w:tcW w:w="1668" w:type="dxa"/>
+          </w:tcPr>
+          <w:p>
+            <w:pPr>
+              <w:spacing w:line="240" w:lineRule="auto"/>
+              <w:jc w:val="center"/>
+              <w:rPr>
+                <w:b w:val="0"/>
+                <w:bCs w:val="0"/>
+                <w:sz w:val="20"/>
+                <w:szCs w:val="20"/>
+              </w:rPr>
+            </w:pPr>
+            <w:r>
+              <w:rPr>
+                <w:b w:val="0"/>
+                <w:bCs w:val="0"/>
+                <w:sz w:val="20"/>
+                <w:szCs w:val="20"/>
+              </w:rPr>
+              <w:t>Entregas atrasadas</w:t>
+            </w:r>
+          </w:p>
+        </w:tc>
+        <w:tc>
+          <w:tcPr>
+            <w:tcW w:w="1984" w:type="dxa"/>
+          </w:tcPr>
+          <w:p>
+            <w:pPr>
+              <w:spacing w:before="240"/>
+              <w:jc w:val="center"/>
+              <w:cnfStyle w:val="000000000000" w:firstRow="0" w:lastRow="0" w:firstColumn="0" w:lastColumn="0" w:oddVBand="0" w:evenVBand="0" w:oddHBand="0" w:evenHBand="0" w:firstRowFirstColumn="0" w:firstRowLastColumn="0" w:lastRowFirstColumn="0" w:lastRowLastColumn="0"/>
+              <w:rPr>
+                <w:sz w:val="20"/>
+                <w:szCs w:val="20"/>
+              </w:rPr>
+            </w:pPr>
+            <w:r>
+              <w:rPr>
+                <w:sz w:val="20"/>
+                <w:szCs w:val="20"/>
+              </w:rPr>
+              <w:t>27</w:t>
+            </w:r>
+          </w:p>
+        </w:tc>
+        <w:tc>
+          <w:tcPr>
+            <w:tcW w:w="1985" w:type="dxa"/>
+            <w:shd w:val="clear" w:color="auto" w:fill="FF0000"/>
+          </w:tcPr>
+          <w:p>
+            <w:pPr>
+              <w:cnfStyle w:val="000000000000" w:firstRow="0" w:lastRow="0" w:firstColumn="0" w:lastColumn="0" w:oddVBand="0" w:evenVBand="0" w:oddHBand="0" w:evenHBand="0" w:firstRowFirstColumn="0" w:firstRowLastColumn="0" w:lastRowFirstColumn="0" w:lastRowLastColumn="0"/>
+            </w:pPr>
+          </w:p>
+        </w:tc>
+        <w:tc>
+          <w:tcPr>
+            <w:tcW w:w="1559" w:type="dxa"/>
+          </w:tcPr>
+          <w:p>
+            <w:pPr>
+              <w:spacing w:before="240"/>
+              <w:jc w:val="center"/>
+              <w:cnfStyle w:val="000000000000" w:firstRow="0" w:lastRow="0" w:firstColumn="0" w:lastColumn="0" w:oddVBand="0" w:evenVBand="0" w:oddHBand="0" w:evenHBand="0" w:firstRowFirstColumn="0" w:firstRowLastColumn="0" w:lastRowFirstColumn="0" w:lastRowLastColumn="0"/>
+              <w:rPr>
+                <w:sz w:val="20"/>
+                <w:szCs w:val="20"/>
+              </w:rPr>
+            </w:pPr>
+            <w:r>
+              <w:rPr>
+                <w:sz w:val="20"/>
+                <w:szCs w:val="20"/>
+              </w:rPr>
+              <w:t>Evitar</w:t>
+            </w:r>
+          </w:p>
+        </w:tc>
+        <w:tc>
+          <w:tcPr>
+            <w:tcW w:w="2126" w:type="dxa"/>
+          </w:tcPr>
+          <w:p>
+            <w:pPr>
+              <w:tabs>
+                <w:tab w:val="clear" w:pos="851"/>
+              </w:tabs>
+              <w:spacing w:line="240" w:lineRule="auto"/>
+              <w:jc w:val="center"/>
+              <w:cnfStyle w:val="000000000000" w:firstRow="0" w:lastRow="0" w:firstColumn="0" w:lastColumn="0" w:oddVBand="0" w:evenVBand="0" w:oddHBand="0" w:evenHBand="0" w:firstRowFirstColumn="0" w:firstRowLastColumn="0" w:lastRowFirstColumn="0" w:lastRowLastColumn="0"/>
+              <w:rPr>
+                <w:rFonts w:cs="Arial"/>
+                <w:color w:val="000000"/>
+                <w:sz w:val="20"/>
+                <w:szCs w:val="20"/>
+                <w:lang w:eastAsia="pt-BR"/>
+              </w:rPr>
+            </w:pPr>
+            <w:r>
+              <w:rPr>
+                <w:rFonts w:cs="Arial"/>
+                <w:color w:val="000000"/>
+                <w:sz w:val="20"/>
+                <w:szCs w:val="20"/>
+              </w:rPr>
+              <w:t xml:space="preserve">Cobrança maior sobre o atraso e cuidado para a não </w:t>
+            </w:r>
+            <w:proofErr w:type="spellStart"/>
+            <w:r>
+              <w:rPr>
+                <w:rFonts w:cs="Arial"/>
+                <w:color w:val="000000"/>
+                <w:sz w:val="20"/>
+                <w:szCs w:val="20"/>
+              </w:rPr>
+              <w:t>reincidencia</w:t>
+            </w:r>
+            <w:proofErr w:type="spellEnd"/>
+          </w:p>
+          <w:p>
+            <w:pPr>
+              <w:cnfStyle w:val="000000000000" w:firstRow="0" w:lastRow="0" w:firstColumn="0" w:lastColumn="0" w:oddVBand="0" w:evenVBand="0" w:oddHBand="0" w:evenHBand="0" w:firstRowFirstColumn="0" w:firstRowLastColumn="0" w:lastRowFirstColumn="0" w:lastRowLastColumn="0"/>
+              <w:rPr>
+                <w:rFonts w:cs="Arial"/>
+                <w:sz w:val="20"/>
+                <w:szCs w:val="20"/>
+              </w:rPr>
+            </w:pPr>
+          </w:p>
+        </w:tc>
+      </w:tr>
+    </w:tbl>
+    <w:p/>
+    <w:p/>
+    <w:p/>
+    <w:p/>
+    <w:p/>
+    <w:p/>
+    <w:p/>
+    <w:p/>
+    <w:p/>
+    <w:p/>
+    <w:p/>
+    <w:p/>
+    <w:p/>
+    <w:p/>
     <w:p>
       <w:pPr>
         <w:pStyle w:val="Ttulo2"/>
@@ -3138,6 +4052,7 @@
         <w:rPr>
           <w:b/>
         </w:rPr>
+        <w:lastRenderedPageBreak/>
         <w:t xml:space="preserve">PRODUCT BACKLOG </w:t>
       </w:r>
       <w:r>
@@ -3166,39 +4081,67 @@
         <w:t xml:space="preserve"> </w:t>
       </w:r>
     </w:p>
+    <w:p/>
     <w:p>
       <w:r>
         <w:tab/>
-      </w:r>
-      <w:r>
-        <w:t xml:space="preserve">Apresentar o </w:t>
-      </w:r>
-      <w:proofErr w:type="spellStart"/>
-      <w:r>
-        <w:t>Product</w:t>
-      </w:r>
-      <w:proofErr w:type="spellEnd"/>
-      <w:r>
-        <w:t xml:space="preserve"> Backlog </w:t>
-      </w:r>
-      <w:r>
-        <w:t xml:space="preserve">e </w:t>
-      </w:r>
-      <w:r>
-        <w:t xml:space="preserve">a lista dos requisitos, </w:t>
-      </w:r>
-      <w:r>
-        <w:t xml:space="preserve">com </w:t>
-      </w:r>
-      <w:r>
-        <w:t>a classificação</w:t>
-      </w:r>
-      <w:r>
-        <w:t xml:space="preserve"> de prioridade.</w:t>
+        <w:t xml:space="preserve">O backlog e os requisitos foram feitos a partir do que era urgente para a finalização. E dentro dessas coisas urgentes, coisas não urgentes eram incluídas. </w:t>
+      </w:r>
+    </w:p>
+    <w:p>
+      <w:r>
+        <w:tab/>
+        <w:t>Separamos de acordo com as matérias que exigiam cada um dos entregáveis.</w:t>
+      </w:r>
+    </w:p>
+    <w:p>
+      <w:r>
+        <w:drawing>
+          <wp:inline distT="0" distB="0" distL="0" distR="0" wp14:anchorId="27FD20E6" wp14:editId="34E3E5EE">
+            <wp:extent cx="4220164" cy="5229955"/>
+            <wp:effectExtent l="0" t="0" r="9525" b="8890"/>
+            <wp:docPr id="7" name="Imagem 7"/>
+            <wp:cNvGraphicFramePr>
+              <a:graphicFrameLocks xmlns:a="http://schemas.openxmlformats.org/drawingml/2006/main" noChangeAspect="1"/>
+            </wp:cNvGraphicFramePr>
+            <a:graphic xmlns:a="http://schemas.openxmlformats.org/drawingml/2006/main">
+              <a:graphicData uri="http://schemas.openxmlformats.org/drawingml/2006/picture">
+                <pic:pic xmlns:pic="http://schemas.openxmlformats.org/drawingml/2006/picture">
+                  <pic:nvPicPr>
+                    <pic:cNvPr id="1" name=""/>
+                    <pic:cNvPicPr/>
+                  </pic:nvPicPr>
+                  <pic:blipFill>
+                    <a:blip r:embed="rId19"/>
+                    <a:stretch>
+                      <a:fillRect/>
+                    </a:stretch>
+                  </pic:blipFill>
+                  <pic:spPr>
+                    <a:xfrm>
+                      <a:off x="0" y="0"/>
+                      <a:ext cx="4220164" cy="5229955"/>
+                    </a:xfrm>
+                    <a:prstGeom prst="rect">
+                      <a:avLst/>
+                    </a:prstGeom>
+                  </pic:spPr>
+                </pic:pic>
+              </a:graphicData>
+            </a:graphic>
+          </wp:inline>
+        </w:drawing>
       </w:r>
     </w:p>
     <w:p/>
     <w:p>
+      <w:r>
+        <w:tab/>
+      </w:r>
+    </w:p>
+    <w:p/>
+    <w:p/>
+    <w:p>
       <w:pPr>
         <w:pStyle w:val="Ttulo2"/>
         <w:rPr>
@@ -3210,6 +4153,7 @@
         <w:rPr>
           <w:b/>
         </w:rPr>
+        <w:lastRenderedPageBreak/>
         <w:t>Sprints / sprint backlog</w:t>
       </w:r>
       <w:bookmarkEnd w:id="16"/>
@@ -3225,27 +4169,24 @@
         <w:tab/>
       </w:r>
       <w:r>
-        <w:t xml:space="preserve">Apresentar o(s) Sprint Backlog(s) – O que do </w:t>
-      </w:r>
-      <w:proofErr w:type="spellStart"/>
-      <w:r>
-        <w:t>Product</w:t>
-      </w:r>
-      <w:proofErr w:type="spellEnd"/>
-      <w:r>
-        <w:t xml:space="preserve"> Backlog foi endereçado no(s) Sprint(s)</w:t>
-      </w:r>
-    </w:p>
-    <w:p/>
+        <w:t xml:space="preserve">Os sprint backlogs, foram realizados em reuniões de grupo para que pudéssemos todos nos situar e saber como estávamos em relação ao projeto como grupo. </w:t>
+      </w:r>
+    </w:p>
+    <w:p>
+      <w:r>
+        <w:tab/>
+        <w:t>Registramos todas essas reuniões em atas para sabermos de onde paramos na última sprint de backlog.</w:t>
+      </w:r>
+    </w:p>
     <w:p>
       <w:pPr>
         <w:sectPr>
-          <w:headerReference w:type="even" r:id="rId19"/>
-          <w:headerReference w:type="default" r:id="rId20"/>
-          <w:footerReference w:type="even" r:id="rId21"/>
-          <w:footerReference w:type="default" r:id="rId22"/>
-          <w:headerReference w:type="first" r:id="rId23"/>
-          <w:footerReference w:type="first" r:id="rId24"/>
+          <w:headerReference w:type="even" r:id="rId20"/>
+          <w:headerReference w:type="default" r:id="rId21"/>
+          <w:footerReference w:type="even" r:id="rId22"/>
+          <w:footerReference w:type="default" r:id="rId23"/>
+          <w:headerReference w:type="first" r:id="rId24"/>
+          <w:footerReference w:type="first" r:id="rId25"/>
           <w:pgSz w:w="11907" w:h="16840" w:code="9"/>
           <w:pgMar w:top="1701" w:right="1134" w:bottom="1531" w:left="1701" w:header="709" w:footer="709" w:gutter="0"/>
           <w:cols w:space="708"/>
@@ -3551,12 +4492,12 @@
     <w:p>
       <w:pPr>
         <w:sectPr>
-          <w:headerReference w:type="even" r:id="rId25"/>
-          <w:headerReference w:type="default" r:id="rId26"/>
-          <w:footerReference w:type="even" r:id="rId27"/>
-          <w:footerReference w:type="default" r:id="rId28"/>
-          <w:headerReference w:type="first" r:id="rId29"/>
-          <w:footerReference w:type="first" r:id="rId30"/>
+          <w:headerReference w:type="even" r:id="rId26"/>
+          <w:headerReference w:type="default" r:id="rId27"/>
+          <w:footerReference w:type="even" r:id="rId28"/>
+          <w:footerReference w:type="default" r:id="rId29"/>
+          <w:headerReference w:type="first" r:id="rId30"/>
+          <w:footerReference w:type="first" r:id="rId31"/>
           <w:pgSz w:w="11907" w:h="16840" w:code="9"/>
           <w:pgMar w:top="1701" w:right="1134" w:bottom="1531" w:left="1701" w:header="720" w:footer="720" w:gutter="0"/>
           <w:cols w:space="708"/>
@@ -3769,10 +4710,10 @@
           <w:noProof/>
         </w:rPr>
         <w:sectPr>
-          <w:headerReference w:type="default" r:id="rId31"/>
-          <w:footerReference w:type="default" r:id="rId32"/>
-          <w:headerReference w:type="first" r:id="rId33"/>
-          <w:footerReference w:type="first" r:id="rId34"/>
+          <w:headerReference w:type="default" r:id="rId32"/>
+          <w:footerReference w:type="default" r:id="rId33"/>
+          <w:headerReference w:type="first" r:id="rId34"/>
+          <w:footerReference w:type="first" r:id="rId35"/>
           <w:pgSz w:w="11907" w:h="16840" w:code="9"/>
           <w:pgMar w:top="1701" w:right="1134" w:bottom="1531" w:left="1701" w:header="720" w:footer="720" w:gutter="0"/>
           <w:cols w:space="708"/>
@@ -4032,11 +4973,11 @@
           <w:tab w:val="clear" w:pos="851"/>
         </w:tabs>
         <w:sectPr>
-          <w:headerReference w:type="even" r:id="rId35"/>
-          <w:headerReference w:type="default" r:id="rId36"/>
-          <w:footerReference w:type="default" r:id="rId37"/>
-          <w:headerReference w:type="first" r:id="rId38"/>
-          <w:footerReference w:type="first" r:id="rId39"/>
+          <w:headerReference w:type="even" r:id="rId36"/>
+          <w:headerReference w:type="default" r:id="rId37"/>
+          <w:footerReference w:type="default" r:id="rId38"/>
+          <w:headerReference w:type="first" r:id="rId39"/>
+          <w:footerReference w:type="first" r:id="rId40"/>
           <w:type w:val="continuous"/>
           <w:pgSz w:w="11907" w:h="16840" w:code="9"/>
           <w:pgMar w:top="1701" w:right="1134" w:bottom="1531" w:left="1701" w:header="720" w:footer="720" w:gutter="0"/>
@@ -4124,7 +5065,7 @@
         </w:rPr>
         <w:t xml:space="preserve">v. 32, n. 3, p. 635-40, Apr-May 2004. ISSN 0363-5465 (Print). Disponível em: &lt; </w:t>
       </w:r>
-      <w:hyperlink r:id="rId40" w:history="1">
+      <w:hyperlink r:id="rId41" w:history="1">
         <w:r>
           <w:rPr>
             <w:rStyle w:val="Hyperlink"/>
@@ -4407,7 +5348,7 @@
         </w:rPr>
         <w:t xml:space="preserve">Disponível em: &lt; </w:t>
       </w:r>
-      <w:hyperlink r:id="rId41" w:history="1">
+      <w:hyperlink r:id="rId42" w:history="1">
         <w:r>
           <w:rPr>
             <w:rStyle w:val="Hyperlink"/>
@@ -4470,10 +5411,10 @@
       </w:pPr>
     </w:p>
     <w:sectPr>
-      <w:headerReference w:type="default" r:id="rId42"/>
-      <w:footerReference w:type="default" r:id="rId43"/>
-      <w:headerReference w:type="first" r:id="rId44"/>
-      <w:footerReference w:type="first" r:id="rId45"/>
+      <w:headerReference w:type="default" r:id="rId43"/>
+      <w:footerReference w:type="default" r:id="rId44"/>
+      <w:headerReference w:type="first" r:id="rId45"/>
+      <w:footerReference w:type="first" r:id="rId46"/>
       <w:pgSz w:w="11907" w:h="16840" w:code="9"/>
       <w:pgMar w:top="1701" w:right="1134" w:bottom="1531" w:left="1701" w:header="709" w:footer="709" w:gutter="0"/>
       <w:cols w:space="708"/>
@@ -14945,6 +15886,166 @@
       </w:numPr>
     </w:pPr>
   </w:style>
+  <w:style w:type="table" w:styleId="TabeladeGradeClara">
+    <w:name w:val="Grid Table Light"/>
+    <w:basedOn w:val="Tabelanormal"/>
+    <w:uiPriority w:val="40"/>
+    <w:rsid w:val="00387C22"/>
+    <w:tblPr>
+      <w:tblBorders>
+        <w:top w:val="single" w:sz="4" w:space="0" w:color="BFBFBF" w:themeColor="background1" w:themeShade="BF"/>
+        <w:left w:val="single" w:sz="4" w:space="0" w:color="BFBFBF" w:themeColor="background1" w:themeShade="BF"/>
+        <w:bottom w:val="single" w:sz="4" w:space="0" w:color="BFBFBF" w:themeColor="background1" w:themeShade="BF"/>
+        <w:right w:val="single" w:sz="4" w:space="0" w:color="BFBFBF" w:themeColor="background1" w:themeShade="BF"/>
+        <w:insideH w:val="single" w:sz="4" w:space="0" w:color="BFBFBF" w:themeColor="background1" w:themeShade="BF"/>
+        <w:insideV w:val="single" w:sz="4" w:space="0" w:color="BFBFBF" w:themeColor="background1" w:themeShade="BF"/>
+      </w:tblBorders>
+    </w:tblPr>
+  </w:style>
+  <w:style w:type="table" w:styleId="SimplesTabela3">
+    <w:name w:val="Plain Table 3"/>
+    <w:basedOn w:val="Tabelanormal"/>
+    <w:uiPriority w:val="43"/>
+    <w:rsid w:val="00387C22"/>
+    <w:tblPr>
+      <w:tblStyleRowBandSize w:val="1"/>
+      <w:tblStyleColBandSize w:val="1"/>
+    </w:tblPr>
+    <w:tblStylePr w:type="firstRow">
+      <w:rPr>
+        <w:b/>
+        <w:bCs/>
+        <w:caps/>
+      </w:rPr>
+      <w:tblPr/>
+      <w:tcPr>
+        <w:tcBorders>
+          <w:bottom w:val="single" w:sz="4" w:space="0" w:color="7F7F7F" w:themeColor="text1" w:themeTint="80"/>
+        </w:tcBorders>
+      </w:tcPr>
+    </w:tblStylePr>
+    <w:tblStylePr w:type="lastRow">
+      <w:rPr>
+        <w:b/>
+        <w:bCs/>
+        <w:caps/>
+      </w:rPr>
+      <w:tblPr/>
+      <w:tcPr>
+        <w:tcBorders>
+          <w:top w:val="nil"/>
+        </w:tcBorders>
+      </w:tcPr>
+    </w:tblStylePr>
+    <w:tblStylePr w:type="firstCol">
+      <w:rPr>
+        <w:b/>
+        <w:bCs/>
+        <w:caps/>
+      </w:rPr>
+      <w:tblPr/>
+      <w:tcPr>
+        <w:tcBorders>
+          <w:right w:val="single" w:sz="4" w:space="0" w:color="7F7F7F" w:themeColor="text1" w:themeTint="80"/>
+        </w:tcBorders>
+      </w:tcPr>
+    </w:tblStylePr>
+    <w:tblStylePr w:type="lastCol">
+      <w:rPr>
+        <w:b/>
+        <w:bCs/>
+        <w:caps/>
+      </w:rPr>
+      <w:tblPr/>
+      <w:tcPr>
+        <w:tcBorders>
+          <w:left w:val="nil"/>
+        </w:tcBorders>
+      </w:tcPr>
+    </w:tblStylePr>
+    <w:tblStylePr w:type="band1Vert">
+      <w:tblPr/>
+      <w:tcPr>
+        <w:shd w:val="clear" w:color="auto" w:fill="F2F2F2" w:themeFill="background1" w:themeFillShade="F2"/>
+      </w:tcPr>
+    </w:tblStylePr>
+    <w:tblStylePr w:type="band1Horz">
+      <w:tblPr/>
+      <w:tcPr>
+        <w:shd w:val="clear" w:color="auto" w:fill="F2F2F2" w:themeFill="background1" w:themeFillShade="F2"/>
+      </w:tcPr>
+    </w:tblStylePr>
+    <w:tblStylePr w:type="neCell">
+      <w:tblPr/>
+      <w:tcPr>
+        <w:tcBorders>
+          <w:left w:val="nil"/>
+        </w:tcBorders>
+      </w:tcPr>
+    </w:tblStylePr>
+    <w:tblStylePr w:type="nwCell">
+      <w:tblPr/>
+      <w:tcPr>
+        <w:tcBorders>
+          <w:right w:val="nil"/>
+        </w:tcBorders>
+      </w:tcPr>
+    </w:tblStylePr>
+  </w:style>
+  <w:style w:type="table" w:styleId="TabeladeGrade1Clara">
+    <w:name w:val="Grid Table 1 Light"/>
+    <w:basedOn w:val="Tabelanormal"/>
+    <w:uiPriority w:val="46"/>
+    <w:rsid w:val="00387C22"/>
+    <w:tblPr>
+      <w:tblStyleRowBandSize w:val="1"/>
+      <w:tblStyleColBandSize w:val="1"/>
+      <w:tblBorders>
+        <w:top w:val="single" w:sz="4" w:space="0" w:color="999999" w:themeColor="text1" w:themeTint="66"/>
+        <w:left w:val="single" w:sz="4" w:space="0" w:color="999999" w:themeColor="text1" w:themeTint="66"/>
+        <w:bottom w:val="single" w:sz="4" w:space="0" w:color="999999" w:themeColor="text1" w:themeTint="66"/>
+        <w:right w:val="single" w:sz="4" w:space="0" w:color="999999" w:themeColor="text1" w:themeTint="66"/>
+        <w:insideH w:val="single" w:sz="4" w:space="0" w:color="999999" w:themeColor="text1" w:themeTint="66"/>
+        <w:insideV w:val="single" w:sz="4" w:space="0" w:color="999999" w:themeColor="text1" w:themeTint="66"/>
+      </w:tblBorders>
+    </w:tblPr>
+    <w:tblStylePr w:type="firstRow">
+      <w:rPr>
+        <w:b/>
+        <w:bCs/>
+      </w:rPr>
+      <w:tblPr/>
+      <w:tcPr>
+        <w:tcBorders>
+          <w:bottom w:val="single" w:sz="12" w:space="0" w:color="666666" w:themeColor="text1" w:themeTint="99"/>
+        </w:tcBorders>
+      </w:tcPr>
+    </w:tblStylePr>
+    <w:tblStylePr w:type="lastRow">
+      <w:rPr>
+        <w:b/>
+        <w:bCs/>
+      </w:rPr>
+      <w:tblPr/>
+      <w:tcPr>
+        <w:tcBorders>
+          <w:top w:val="double" w:sz="2" w:space="0" w:color="666666" w:themeColor="text1" w:themeTint="99"/>
+        </w:tcBorders>
+      </w:tcPr>
+    </w:tblStylePr>
+    <w:tblStylePr w:type="firstCol">
+      <w:rPr>
+        <w:b/>
+        <w:bCs/>
+      </w:rPr>
+    </w:tblStylePr>
+    <w:tblStylePr w:type="lastCol">
+      <w:rPr>
+        <w:b/>
+        <w:bCs/>
+      </w:rPr>
+    </w:tblStylePr>
+  </w:style>
 </w:styles>
 </file>
 

</xml_diff>